<commit_message>
Added support for multiple instance creation
</commit_message>
<xml_diff>
--- a/templates/VPC_Deployment_draft.docx
+++ b/templates/VPC_Deployment_draft.docx
@@ -63,6 +63,11 @@
       </w:r>
     </w:p>
     <w:p>
+      <w:pPr>
+        <w:rPr>
+          <w:rStyle w:val="Hyperlink"/>
+        </w:rPr>
+      </w:pPr>
       <w:r>
         <w:t xml:space="preserve">Create a </w:t>
       </w:r>
@@ -93,6 +98,45 @@
     <w:p>
       <w:pPr>
         <w:pStyle w:val="Heading3"/>
+        <w:rPr>
+          <w:rStyle w:val="Hyperlink"/>
+          <w:u w:val="none"/>
+        </w:rPr>
+      </w:pPr>
+      <w:r>
+        <w:rPr>
+          <w:rStyle w:val="Hyperlink"/>
+          <w:u w:val="none"/>
+        </w:rPr>
+        <w:t>Access to source code</w:t>
+      </w:r>
+    </w:p>
+    <w:p>
+      <w:r>
+        <w:t xml:space="preserve">Contact Intel team for the access to NGIC/ILT </w:t>
+      </w:r>
+      <w:r>
+        <w:t>GEN/TAF source cod</w:t>
+      </w:r>
+      <w:r>
+        <w:t>e</w:t>
+      </w:r>
+      <w:r>
+        <w:t xml:space="preserve"> . </w:t>
+      </w:r>
+      <w:r>
+        <w:t xml:space="preserve"> </w:t>
+      </w:r>
+      <w:r>
+        <w:t xml:space="preserve">Access is required for downloading the source code </w:t>
+      </w:r>
+      <w:r>
+        <w:t>for building the AMI Images in the following steps.</w:t>
+      </w:r>
+    </w:p>
+    <w:p>
+      <w:pPr>
+        <w:pStyle w:val="Heading3"/>
       </w:pPr>
       <w:r>
         <w:t>AMI Image</w:t>
@@ -386,8 +430,12 @@
     <w:p>
       <w:pPr>
         <w:ind w:left="360"/>
-      </w:pPr>
-      <w:r>
+        <w:rPr>
+          <w:rStyle w:val="Hyperlink"/>
+        </w:rPr>
+      </w:pPr>
+      <w:r>
+        <w:lastRenderedPageBreak/>
         <w:t>Follow the below steps for creating the ILT_GEN installed AMI Image</w:t>
       </w:r>
       <w:r>
@@ -448,9 +496,6 @@
       </w:r>
       <w:r>
         <w:br/>
-      </w:r>
-      <w:r>
-        <w:lastRenderedPageBreak/>
         <w:t xml:space="preserve">     </w:t>
       </w:r>
       <w:r>
@@ -518,6 +563,105 @@
     <w:p>
       <w:pPr>
         <w:pStyle w:val="Heading3"/>
+        <w:rPr>
+          <w:rStyle w:val="Hyperlink"/>
+          <w:u w:val="none"/>
+        </w:rPr>
+      </w:pPr>
+      <w:r>
+        <w:rPr>
+          <w:rStyle w:val="Hyperlink"/>
+          <w:u w:val="none"/>
+        </w:rPr>
+        <w:t>AWS Resource Quota</w:t>
+      </w:r>
+    </w:p>
+    <w:p>
+      <w:r>
+        <w:t xml:space="preserve">Verify required </w:t>
+      </w:r>
+      <w:r>
+        <w:t>resource quotas are available in the AWS account for the region. The quota required for the resources are listed belo</w:t>
+      </w:r>
+      <w:r>
+        <w:t>w</w:t>
+      </w:r>
+    </w:p>
+    <w:p>
+      <w:pPr>
+        <w:pStyle w:val="ListParagraph"/>
+        <w:numPr>
+          <w:ilvl w:val="0"/>
+          <w:numId w:val="12"/>
+        </w:numPr>
+      </w:pPr>
+      <w:r>
+        <w:t>VPC = 4</w:t>
+      </w:r>
+      <w:r>
+        <w:t xml:space="preserve"> (VPC C</w:t>
+      </w:r>
+      <w:r>
+        <w:t>o</w:t>
+      </w:r>
+      <w:r>
+        <w:t>unt)</w:t>
+      </w:r>
+    </w:p>
+    <w:p>
+      <w:pPr>
+        <w:pStyle w:val="ListParagraph"/>
+        <w:numPr>
+          <w:ilvl w:val="0"/>
+          <w:numId w:val="12"/>
+        </w:numPr>
+      </w:pPr>
+      <w:r>
+        <w:t>EIP = 8</w:t>
+      </w:r>
+      <w:r>
+        <w:t xml:space="preserve"> (2 * VPC Count)</w:t>
+      </w:r>
+    </w:p>
+    <w:p>
+      <w:pPr>
+        <w:pStyle w:val="ListParagraph"/>
+        <w:numPr>
+          <w:ilvl w:val="0"/>
+          <w:numId w:val="12"/>
+        </w:numPr>
+      </w:pPr>
+      <w:r>
+        <w:t xml:space="preserve">NAT Gateways=4 </w:t>
+      </w:r>
+      <w:r>
+        <w:t>(</w:t>
+      </w:r>
+      <w:r>
+        <w:t>1</w:t>
+      </w:r>
+      <w:r>
+        <w:t xml:space="preserve"> * VPC Count)</w:t>
+      </w:r>
+    </w:p>
+    <w:p>
+      <w:pPr>
+        <w:pStyle w:val="ListParagraph"/>
+        <w:numPr>
+          <w:ilvl w:val="0"/>
+          <w:numId w:val="12"/>
+        </w:numPr>
+      </w:pPr>
+      <w:r>
+        <w:t xml:space="preserve">Internet Gateways = </w:t>
+      </w:r>
+      <w:r>
+        <w:t>4 (1 * VPC Count)</w:t>
+      </w:r>
+    </w:p>
+    <w:p>
+      <w:pPr>
+        <w:pStyle w:val="Heading3"/>
       </w:pPr>
       <w:r>
         <w:t>Cloudformation Templates</w:t>
@@ -764,6 +908,7 @@
         </w:numPr>
       </w:pPr>
       <w:r>
+        <w:lastRenderedPageBreak/>
         <w:t>Provide the parameters required for creating the environment. Default values will be shown and used if not provided by the user (Parameter details are available in Appendix 1)</w:t>
       </w:r>
     </w:p>
@@ -872,7 +1017,6 @@
         </w:numPr>
       </w:pPr>
       <w:r>
-        <w:lastRenderedPageBreak/>
         <w:t>5g-server-cp.template</w:t>
       </w:r>
       <w:r>
@@ -928,15 +1072,8 @@
       </w:r>
     </w:p>
     <w:p>
-      <w:r>
-        <w:t xml:space="preserve">Multiple EC2 instance deployment is not supported as of now. So </w:t>
-      </w:r>
-      <w:r>
-        <w:t>multiple instances can be created by executing the cloudformation template multiple times</w:t>
-      </w:r>
-      <w:r>
-        <w:t xml:space="preserve">. </w:t>
-      </w:r>
+      <w:bookmarkStart w:id="0" w:name="_GoBack"/>
+      <w:bookmarkEnd w:id="0"/>
       <w:r>
         <w:t xml:space="preserve">Parameters required for cloudformation varies </w:t>
       </w:r>
@@ -1139,6 +1276,7 @@
         <w:ind w:left="720"/>
       </w:pPr>
       <w:r>
+        <w:lastRenderedPageBreak/>
         <w:t>root@ngic#sudo su</w:t>
       </w:r>
       <w:r>
@@ -1238,7 +1376,6 @@
         <w:pStyle w:val="ListParagraph"/>
       </w:pPr>
       <w:r>
-        <w:lastRenderedPageBreak/>
         <w:t>pktgen&gt; start 0</w:t>
       </w:r>
     </w:p>
@@ -1438,6 +1575,7 @@
     </w:p>
     <w:p>
       <w:r>
+        <w:lastRenderedPageBreak/>
         <w:t>--create_config : For creating new config files in ngic-cloud-setup/performance_benchmarking/templates/generated_config_files</w:t>
       </w:r>
       <w:r>
@@ -1528,7 +1666,6 @@
         <w:br/>
       </w:r>
       <w:r>
-        <w:lastRenderedPageBreak/>
         <w:t xml:space="preserve">    --session_duration : Update session wait time before verifying the services status, after starting the services</w:t>
       </w:r>
       <w:r>
@@ -1735,6 +1872,7 @@
         </w:numPr>
       </w:pPr>
       <w:r>
+        <w:lastRenderedPageBreak/>
         <w:t>Reports:</w:t>
       </w:r>
     </w:p>
@@ -2113,8 +2251,6 @@
         <w:lastRenderedPageBreak/>
         <w:t>VPC GiLAN Instance</w:t>
       </w:r>
-      <w:bookmarkStart w:id="0" w:name="_GoBack"/>
-      <w:bookmarkEnd w:id="0"/>
     </w:p>
     <w:p/>
     <w:p>
@@ -2459,6 +2595,232 @@
     </w:lvl>
   </w:abstractNum>
   <w:abstractNum w:abstractNumId="2" w15:restartNumberingAfterBreak="0">
+    <w:nsid w:val="19923CFF"/>
+    <w:multiLevelType w:val="hybridMultilevel"/>
+    <w:tmpl w:val="780AA8B2"/>
+    <w:lvl w:ilvl="0" w:tplc="04090001">
+      <w:start w:val="1"/>
+      <w:numFmt w:val="bullet"/>
+      <w:lvlText w:val=""/>
+      <w:lvlJc w:val="left"/>
+      <w:pPr>
+        <w:ind w:left="720" w:hanging="360"/>
+      </w:pPr>
+      <w:rPr>
+        <w:rFonts w:ascii="Symbol" w:hAnsi="Symbol" w:hint="default"/>
+      </w:rPr>
+    </w:lvl>
+    <w:lvl w:ilvl="1" w:tplc="04090003" w:tentative="1">
+      <w:start w:val="1"/>
+      <w:numFmt w:val="bullet"/>
+      <w:lvlText w:val="o"/>
+      <w:lvlJc w:val="left"/>
+      <w:pPr>
+        <w:ind w:left="1440" w:hanging="360"/>
+      </w:pPr>
+      <w:rPr>
+        <w:rFonts w:ascii="Courier New" w:hAnsi="Courier New" w:cs="Courier New" w:hint="default"/>
+      </w:rPr>
+    </w:lvl>
+    <w:lvl w:ilvl="2" w:tplc="04090005" w:tentative="1">
+      <w:start w:val="1"/>
+      <w:numFmt w:val="bullet"/>
+      <w:lvlText w:val=""/>
+      <w:lvlJc w:val="left"/>
+      <w:pPr>
+        <w:ind w:left="2160" w:hanging="360"/>
+      </w:pPr>
+      <w:rPr>
+        <w:rFonts w:ascii="Wingdings" w:hAnsi="Wingdings" w:hint="default"/>
+      </w:rPr>
+    </w:lvl>
+    <w:lvl w:ilvl="3" w:tplc="04090001" w:tentative="1">
+      <w:start w:val="1"/>
+      <w:numFmt w:val="bullet"/>
+      <w:lvlText w:val=""/>
+      <w:lvlJc w:val="left"/>
+      <w:pPr>
+        <w:ind w:left="2880" w:hanging="360"/>
+      </w:pPr>
+      <w:rPr>
+        <w:rFonts w:ascii="Symbol" w:hAnsi="Symbol" w:hint="default"/>
+      </w:rPr>
+    </w:lvl>
+    <w:lvl w:ilvl="4" w:tplc="04090003" w:tentative="1">
+      <w:start w:val="1"/>
+      <w:numFmt w:val="bullet"/>
+      <w:lvlText w:val="o"/>
+      <w:lvlJc w:val="left"/>
+      <w:pPr>
+        <w:ind w:left="3600" w:hanging="360"/>
+      </w:pPr>
+      <w:rPr>
+        <w:rFonts w:ascii="Courier New" w:hAnsi="Courier New" w:cs="Courier New" w:hint="default"/>
+      </w:rPr>
+    </w:lvl>
+    <w:lvl w:ilvl="5" w:tplc="04090005" w:tentative="1">
+      <w:start w:val="1"/>
+      <w:numFmt w:val="bullet"/>
+      <w:lvlText w:val=""/>
+      <w:lvlJc w:val="left"/>
+      <w:pPr>
+        <w:ind w:left="4320" w:hanging="360"/>
+      </w:pPr>
+      <w:rPr>
+        <w:rFonts w:ascii="Wingdings" w:hAnsi="Wingdings" w:hint="default"/>
+      </w:rPr>
+    </w:lvl>
+    <w:lvl w:ilvl="6" w:tplc="04090001" w:tentative="1">
+      <w:start w:val="1"/>
+      <w:numFmt w:val="bullet"/>
+      <w:lvlText w:val=""/>
+      <w:lvlJc w:val="left"/>
+      <w:pPr>
+        <w:ind w:left="5040" w:hanging="360"/>
+      </w:pPr>
+      <w:rPr>
+        <w:rFonts w:ascii="Symbol" w:hAnsi="Symbol" w:hint="default"/>
+      </w:rPr>
+    </w:lvl>
+    <w:lvl w:ilvl="7" w:tplc="04090003" w:tentative="1">
+      <w:start w:val="1"/>
+      <w:numFmt w:val="bullet"/>
+      <w:lvlText w:val="o"/>
+      <w:lvlJc w:val="left"/>
+      <w:pPr>
+        <w:ind w:left="5760" w:hanging="360"/>
+      </w:pPr>
+      <w:rPr>
+        <w:rFonts w:ascii="Courier New" w:hAnsi="Courier New" w:cs="Courier New" w:hint="default"/>
+      </w:rPr>
+    </w:lvl>
+    <w:lvl w:ilvl="8" w:tplc="04090005" w:tentative="1">
+      <w:start w:val="1"/>
+      <w:numFmt w:val="bullet"/>
+      <w:lvlText w:val=""/>
+      <w:lvlJc w:val="left"/>
+      <w:pPr>
+        <w:ind w:left="6480" w:hanging="360"/>
+      </w:pPr>
+      <w:rPr>
+        <w:rFonts w:ascii="Wingdings" w:hAnsi="Wingdings" w:hint="default"/>
+      </w:rPr>
+    </w:lvl>
+  </w:abstractNum>
+  <w:abstractNum w:abstractNumId="3" w15:restartNumberingAfterBreak="0">
+    <w:nsid w:val="205B037E"/>
+    <w:multiLevelType w:val="hybridMultilevel"/>
+    <w:tmpl w:val="728AB9DA"/>
+    <w:lvl w:ilvl="0" w:tplc="04090001">
+      <w:start w:val="1"/>
+      <w:numFmt w:val="bullet"/>
+      <w:lvlText w:val=""/>
+      <w:lvlJc w:val="left"/>
+      <w:pPr>
+        <w:ind w:left="1440" w:hanging="360"/>
+      </w:pPr>
+      <w:rPr>
+        <w:rFonts w:ascii="Symbol" w:hAnsi="Symbol" w:hint="default"/>
+      </w:rPr>
+    </w:lvl>
+    <w:lvl w:ilvl="1" w:tplc="04090003" w:tentative="1">
+      <w:start w:val="1"/>
+      <w:numFmt w:val="bullet"/>
+      <w:lvlText w:val="o"/>
+      <w:lvlJc w:val="left"/>
+      <w:pPr>
+        <w:ind w:left="2160" w:hanging="360"/>
+      </w:pPr>
+      <w:rPr>
+        <w:rFonts w:ascii="Courier New" w:hAnsi="Courier New" w:cs="Courier New" w:hint="default"/>
+      </w:rPr>
+    </w:lvl>
+    <w:lvl w:ilvl="2" w:tplc="04090005" w:tentative="1">
+      <w:start w:val="1"/>
+      <w:numFmt w:val="bullet"/>
+      <w:lvlText w:val=""/>
+      <w:lvlJc w:val="left"/>
+      <w:pPr>
+        <w:ind w:left="2880" w:hanging="360"/>
+      </w:pPr>
+      <w:rPr>
+        <w:rFonts w:ascii="Wingdings" w:hAnsi="Wingdings" w:hint="default"/>
+      </w:rPr>
+    </w:lvl>
+    <w:lvl w:ilvl="3" w:tplc="04090001" w:tentative="1">
+      <w:start w:val="1"/>
+      <w:numFmt w:val="bullet"/>
+      <w:lvlText w:val=""/>
+      <w:lvlJc w:val="left"/>
+      <w:pPr>
+        <w:ind w:left="3600" w:hanging="360"/>
+      </w:pPr>
+      <w:rPr>
+        <w:rFonts w:ascii="Symbol" w:hAnsi="Symbol" w:hint="default"/>
+      </w:rPr>
+    </w:lvl>
+    <w:lvl w:ilvl="4" w:tplc="04090003" w:tentative="1">
+      <w:start w:val="1"/>
+      <w:numFmt w:val="bullet"/>
+      <w:lvlText w:val="o"/>
+      <w:lvlJc w:val="left"/>
+      <w:pPr>
+        <w:ind w:left="4320" w:hanging="360"/>
+      </w:pPr>
+      <w:rPr>
+        <w:rFonts w:ascii="Courier New" w:hAnsi="Courier New" w:cs="Courier New" w:hint="default"/>
+      </w:rPr>
+    </w:lvl>
+    <w:lvl w:ilvl="5" w:tplc="04090005" w:tentative="1">
+      <w:start w:val="1"/>
+      <w:numFmt w:val="bullet"/>
+      <w:lvlText w:val=""/>
+      <w:lvlJc w:val="left"/>
+      <w:pPr>
+        <w:ind w:left="5040" w:hanging="360"/>
+      </w:pPr>
+      <w:rPr>
+        <w:rFonts w:ascii="Wingdings" w:hAnsi="Wingdings" w:hint="default"/>
+      </w:rPr>
+    </w:lvl>
+    <w:lvl w:ilvl="6" w:tplc="04090001" w:tentative="1">
+      <w:start w:val="1"/>
+      <w:numFmt w:val="bullet"/>
+      <w:lvlText w:val=""/>
+      <w:lvlJc w:val="left"/>
+      <w:pPr>
+        <w:ind w:left="5760" w:hanging="360"/>
+      </w:pPr>
+      <w:rPr>
+        <w:rFonts w:ascii="Symbol" w:hAnsi="Symbol" w:hint="default"/>
+      </w:rPr>
+    </w:lvl>
+    <w:lvl w:ilvl="7" w:tplc="04090003" w:tentative="1">
+      <w:start w:val="1"/>
+      <w:numFmt w:val="bullet"/>
+      <w:lvlText w:val="o"/>
+      <w:lvlJc w:val="left"/>
+      <w:pPr>
+        <w:ind w:left="6480" w:hanging="360"/>
+      </w:pPr>
+      <w:rPr>
+        <w:rFonts w:ascii="Courier New" w:hAnsi="Courier New" w:cs="Courier New" w:hint="default"/>
+      </w:rPr>
+    </w:lvl>
+    <w:lvl w:ilvl="8" w:tplc="04090005" w:tentative="1">
+      <w:start w:val="1"/>
+      <w:numFmt w:val="bullet"/>
+      <w:lvlText w:val=""/>
+      <w:lvlJc w:val="left"/>
+      <w:pPr>
+        <w:ind w:left="7200" w:hanging="360"/>
+      </w:pPr>
+      <w:rPr>
+        <w:rFonts w:ascii="Wingdings" w:hAnsi="Wingdings" w:hint="default"/>
+      </w:rPr>
+    </w:lvl>
+  </w:abstractNum>
+  <w:abstractNum w:abstractNumId="4" w15:restartNumberingAfterBreak="0">
     <w:nsid w:val="2B8A7972"/>
     <w:multiLevelType w:val="hybridMultilevel"/>
     <w:tmpl w:val="8CDA1AE0"/>
@@ -2547,7 +2909,7 @@
       </w:pPr>
     </w:lvl>
   </w:abstractNum>
-  <w:abstractNum w:abstractNumId="3" w15:restartNumberingAfterBreak="0">
+  <w:abstractNum w:abstractNumId="5" w15:restartNumberingAfterBreak="0">
     <w:nsid w:val="2BC15123"/>
     <w:multiLevelType w:val="hybridMultilevel"/>
     <w:tmpl w:val="ED822C78"/>
@@ -2660,7 +3022,7 @@
       </w:rPr>
     </w:lvl>
   </w:abstractNum>
-  <w:abstractNum w:abstractNumId="4" w15:restartNumberingAfterBreak="0">
+  <w:abstractNum w:abstractNumId="6" w15:restartNumberingAfterBreak="0">
     <w:nsid w:val="3D424DB4"/>
     <w:multiLevelType w:val="hybridMultilevel"/>
     <w:tmpl w:val="792AD092"/>
@@ -2773,7 +3135,7 @@
       </w:rPr>
     </w:lvl>
   </w:abstractNum>
-  <w:abstractNum w:abstractNumId="5" w15:restartNumberingAfterBreak="0">
+  <w:abstractNum w:abstractNumId="7" w15:restartNumberingAfterBreak="0">
     <w:nsid w:val="4B5719DE"/>
     <w:multiLevelType w:val="hybridMultilevel"/>
     <w:tmpl w:val="1512D7B0"/>
@@ -2886,7 +3248,120 @@
       </w:rPr>
     </w:lvl>
   </w:abstractNum>
-  <w:abstractNum w:abstractNumId="6" w15:restartNumberingAfterBreak="0">
+  <w:abstractNum w:abstractNumId="8" w15:restartNumberingAfterBreak="0">
+    <w:nsid w:val="4D6603D5"/>
+    <w:multiLevelType w:val="hybridMultilevel"/>
+    <w:tmpl w:val="7EEA5EC2"/>
+    <w:lvl w:ilvl="0" w:tplc="04090001">
+      <w:start w:val="1"/>
+      <w:numFmt w:val="bullet"/>
+      <w:lvlText w:val=""/>
+      <w:lvlJc w:val="left"/>
+      <w:pPr>
+        <w:ind w:left="720" w:hanging="360"/>
+      </w:pPr>
+      <w:rPr>
+        <w:rFonts w:ascii="Symbol" w:hAnsi="Symbol" w:hint="default"/>
+      </w:rPr>
+    </w:lvl>
+    <w:lvl w:ilvl="1" w:tplc="04090003" w:tentative="1">
+      <w:start w:val="1"/>
+      <w:numFmt w:val="bullet"/>
+      <w:lvlText w:val="o"/>
+      <w:lvlJc w:val="left"/>
+      <w:pPr>
+        <w:ind w:left="1440" w:hanging="360"/>
+      </w:pPr>
+      <w:rPr>
+        <w:rFonts w:ascii="Courier New" w:hAnsi="Courier New" w:cs="Courier New" w:hint="default"/>
+      </w:rPr>
+    </w:lvl>
+    <w:lvl w:ilvl="2" w:tplc="04090005" w:tentative="1">
+      <w:start w:val="1"/>
+      <w:numFmt w:val="bullet"/>
+      <w:lvlText w:val=""/>
+      <w:lvlJc w:val="left"/>
+      <w:pPr>
+        <w:ind w:left="2160" w:hanging="360"/>
+      </w:pPr>
+      <w:rPr>
+        <w:rFonts w:ascii="Wingdings" w:hAnsi="Wingdings" w:hint="default"/>
+      </w:rPr>
+    </w:lvl>
+    <w:lvl w:ilvl="3" w:tplc="04090001" w:tentative="1">
+      <w:start w:val="1"/>
+      <w:numFmt w:val="bullet"/>
+      <w:lvlText w:val=""/>
+      <w:lvlJc w:val="left"/>
+      <w:pPr>
+        <w:ind w:left="2880" w:hanging="360"/>
+      </w:pPr>
+      <w:rPr>
+        <w:rFonts w:ascii="Symbol" w:hAnsi="Symbol" w:hint="default"/>
+      </w:rPr>
+    </w:lvl>
+    <w:lvl w:ilvl="4" w:tplc="04090003" w:tentative="1">
+      <w:start w:val="1"/>
+      <w:numFmt w:val="bullet"/>
+      <w:lvlText w:val="o"/>
+      <w:lvlJc w:val="left"/>
+      <w:pPr>
+        <w:ind w:left="3600" w:hanging="360"/>
+      </w:pPr>
+      <w:rPr>
+        <w:rFonts w:ascii="Courier New" w:hAnsi="Courier New" w:cs="Courier New" w:hint="default"/>
+      </w:rPr>
+    </w:lvl>
+    <w:lvl w:ilvl="5" w:tplc="04090005" w:tentative="1">
+      <w:start w:val="1"/>
+      <w:numFmt w:val="bullet"/>
+      <w:lvlText w:val=""/>
+      <w:lvlJc w:val="left"/>
+      <w:pPr>
+        <w:ind w:left="4320" w:hanging="360"/>
+      </w:pPr>
+      <w:rPr>
+        <w:rFonts w:ascii="Wingdings" w:hAnsi="Wingdings" w:hint="default"/>
+      </w:rPr>
+    </w:lvl>
+    <w:lvl w:ilvl="6" w:tplc="04090001" w:tentative="1">
+      <w:start w:val="1"/>
+      <w:numFmt w:val="bullet"/>
+      <w:lvlText w:val=""/>
+      <w:lvlJc w:val="left"/>
+      <w:pPr>
+        <w:ind w:left="5040" w:hanging="360"/>
+      </w:pPr>
+      <w:rPr>
+        <w:rFonts w:ascii="Symbol" w:hAnsi="Symbol" w:hint="default"/>
+      </w:rPr>
+    </w:lvl>
+    <w:lvl w:ilvl="7" w:tplc="04090003" w:tentative="1">
+      <w:start w:val="1"/>
+      <w:numFmt w:val="bullet"/>
+      <w:lvlText w:val="o"/>
+      <w:lvlJc w:val="left"/>
+      <w:pPr>
+        <w:ind w:left="5760" w:hanging="360"/>
+      </w:pPr>
+      <w:rPr>
+        <w:rFonts w:ascii="Courier New" w:hAnsi="Courier New" w:cs="Courier New" w:hint="default"/>
+      </w:rPr>
+    </w:lvl>
+    <w:lvl w:ilvl="8" w:tplc="04090005" w:tentative="1">
+      <w:start w:val="1"/>
+      <w:numFmt w:val="bullet"/>
+      <w:lvlText w:val=""/>
+      <w:lvlJc w:val="left"/>
+      <w:pPr>
+        <w:ind w:left="6480" w:hanging="360"/>
+      </w:pPr>
+      <w:rPr>
+        <w:rFonts w:ascii="Wingdings" w:hAnsi="Wingdings" w:hint="default"/>
+      </w:rPr>
+    </w:lvl>
+  </w:abstractNum>
+  <w:abstractNum w:abstractNumId="9" w15:restartNumberingAfterBreak="0">
     <w:nsid w:val="64FD1B54"/>
     <w:multiLevelType w:val="hybridMultilevel"/>
     <w:tmpl w:val="8B662E58"/>
@@ -2999,7 +3474,7 @@
       </w:rPr>
     </w:lvl>
   </w:abstractNum>
-  <w:abstractNum w:abstractNumId="7" w15:restartNumberingAfterBreak="0">
+  <w:abstractNum w:abstractNumId="10" w15:restartNumberingAfterBreak="0">
     <w:nsid w:val="6FA301C9"/>
     <w:multiLevelType w:val="hybridMultilevel"/>
     <w:tmpl w:val="30660410"/>
@@ -3112,7 +3587,7 @@
       </w:rPr>
     </w:lvl>
   </w:abstractNum>
-  <w:abstractNum w:abstractNumId="8" w15:restartNumberingAfterBreak="0">
+  <w:abstractNum w:abstractNumId="11" w15:restartNumberingAfterBreak="0">
     <w:nsid w:val="72736C27"/>
     <w:multiLevelType w:val="hybridMultilevel"/>
     <w:tmpl w:val="5060E596"/>
@@ -3226,31 +3701,40 @@
     </w:lvl>
   </w:abstractNum>
   <w:num w:numId="1">
-    <w:abstractNumId w:val="2"/>
+    <w:abstractNumId w:val="4"/>
   </w:num>
   <w:num w:numId="2">
-    <w:abstractNumId w:val="3"/>
+    <w:abstractNumId w:val="5"/>
   </w:num>
   <w:num w:numId="3">
-    <w:abstractNumId w:val="5"/>
+    <w:abstractNumId w:val="7"/>
   </w:num>
   <w:num w:numId="4">
     <w:abstractNumId w:val="0"/>
   </w:num>
   <w:num w:numId="5">
-    <w:abstractNumId w:val="7"/>
+    <w:abstractNumId w:val="10"/>
   </w:num>
   <w:num w:numId="6">
-    <w:abstractNumId w:val="8"/>
+    <w:abstractNumId w:val="11"/>
   </w:num>
   <w:num w:numId="7">
-    <w:abstractNumId w:val="4"/>
+    <w:abstractNumId w:val="6"/>
   </w:num>
   <w:num w:numId="8">
-    <w:abstractNumId w:val="6"/>
+    <w:abstractNumId w:val="9"/>
   </w:num>
   <w:num w:numId="9">
     <w:abstractNumId w:val="1"/>
+  </w:num>
+  <w:num w:numId="10">
+    <w:abstractNumId w:val="3"/>
+  </w:num>
+  <w:num w:numId="11">
+    <w:abstractNumId w:val="8"/>
+  </w:num>
+  <w:num w:numId="12">
+    <w:abstractNumId w:val="2"/>
   </w:num>
 </w:numbering>
 </file>
@@ -4119,21 +4603,6 @@
 </file>
 
 <file path=customXml/item1.xml><?xml version="1.0" encoding="utf-8"?>
-<?mso-contentType ?>
-<FormTemplates xmlns="http://schemas.microsoft.com/sharepoint/v3/contenttype/forms">
-  <Display>DocumentLibraryForm</Display>
-  <Edit>DocumentLibraryForm</Edit>
-  <New>DocumentLibraryForm</New>
-</FormTemplates>
-</file>
-
-<file path=customXml/item2.xml><?xml version="1.0" encoding="utf-8"?>
-<p:properties xmlns:p="http://schemas.microsoft.com/office/2006/metadata/properties" xmlns:xsi="http://www.w3.org/2001/XMLSchema-instance" xmlns:pc="http://schemas.microsoft.com/office/infopath/2007/PartnerControls">
-  <documentManagement/>
-</p:properties>
-</file>
-
-<file path=customXml/item3.xml><?xml version="1.0" encoding="utf-8"?>
 <ct:contentTypeSchema xmlns:ct="http://schemas.microsoft.com/office/2006/metadata/contentType" xmlns:ma="http://schemas.microsoft.com/office/2006/metadata/properties/metaAttributes" ct:_="" ma:_="" ma:contentTypeName="Document" ma:contentTypeID="0x0101001AD766E6DDEABA4DB4D7BEE7353DBD28" ma:contentTypeVersion="6" ma:contentTypeDescription="Create a new document." ma:contentTypeScope="" ma:versionID="8ffa0faf7f70ee167b3ea01a66ae0067">
   <xsd:schema xmlns:xsd="http://www.w3.org/2001/XMLSchema" xmlns:xs="http://www.w3.org/2001/XMLSchema" xmlns:p="http://schemas.microsoft.com/office/2006/metadata/properties" xmlns:ns3="ce3b055d-a906-4481-be46-b16359cf6028" targetNamespace="http://schemas.microsoft.com/office/2006/metadata/properties" ma:root="true" ma:fieldsID="0e0cdd78c44372a35c815d73f36b8238" ns3:_="">
     <xsd:import namespace="ce3b055d-a906-4481-be46-b16359cf6028"/>
@@ -4291,31 +4760,22 @@
 </ct:contentTypeSchema>
 </file>
 
-<file path=customXml/itemProps1.xml><?xml version="1.0" encoding="utf-8"?>
-<ds:datastoreItem xmlns:ds="http://schemas.openxmlformats.org/officeDocument/2006/customXml" ds:itemID="{625E3AA5-6916-4833-A1A1-D3B6754153FF}">
-  <ds:schemaRefs>
-    <ds:schemaRef ds:uri="http://schemas.microsoft.com/sharepoint/v3/contenttype/forms"/>
-  </ds:schemaRefs>
-</ds:datastoreItem>
+<file path=customXml/item2.xml><?xml version="1.0" encoding="utf-8"?>
+<p:properties xmlns:p="http://schemas.microsoft.com/office/2006/metadata/properties" xmlns:xsi="http://www.w3.org/2001/XMLSchema-instance" xmlns:pc="http://schemas.microsoft.com/office/infopath/2007/PartnerControls">
+  <documentManagement/>
+</p:properties>
 </file>
 
-<file path=customXml/itemProps2.xml><?xml version="1.0" encoding="utf-8"?>
-<ds:datastoreItem xmlns:ds="http://schemas.openxmlformats.org/officeDocument/2006/customXml" ds:itemID="{DB9E5F24-C060-4A91-B42C-FC723AA006E2}">
-  <ds:schemaRefs>
-    <ds:schemaRef ds:uri="http://purl.org/dc/dcmitype/"/>
-    <ds:schemaRef ds:uri="http://schemas.microsoft.com/office/infopath/2007/PartnerControls"/>
-    <ds:schemaRef ds:uri="ce3b055d-a906-4481-be46-b16359cf6028"/>
-    <ds:schemaRef ds:uri="http://purl.org/dc/elements/1.1/"/>
-    <ds:schemaRef ds:uri="http://schemas.microsoft.com/office/2006/metadata/properties"/>
-    <ds:schemaRef ds:uri="http://purl.org/dc/terms/"/>
-    <ds:schemaRef ds:uri="http://schemas.openxmlformats.org/package/2006/metadata/core-properties"/>
-    <ds:schemaRef ds:uri="http://schemas.microsoft.com/office/2006/documentManagement/types"/>
-    <ds:schemaRef ds:uri="http://www.w3.org/XML/1998/namespace"/>
-  </ds:schemaRefs>
-</ds:datastoreItem>
+<file path=customXml/item3.xml><?xml version="1.0" encoding="utf-8"?>
+<?mso-contentType ?>
+<FormTemplates xmlns="http://schemas.microsoft.com/sharepoint/v3/contenttype/forms">
+  <Display>DocumentLibraryForm</Display>
+  <Edit>DocumentLibraryForm</Edit>
+  <New>DocumentLibraryForm</New>
+</FormTemplates>
 </file>
 
-<file path=customXml/itemProps3.xml><?xml version="1.0" encoding="utf-8"?>
+<file path=customXml/itemProps1.xml><?xml version="1.0" encoding="utf-8"?>
 <ds:datastoreItem xmlns:ds="http://schemas.openxmlformats.org/officeDocument/2006/customXml" ds:itemID="{C76728B3-ED8D-4CC3-925F-C03DEEADC1D9}">
   <ds:schemaRefs>
     <ds:schemaRef ds:uri="http://schemas.microsoft.com/office/2006/metadata/contentType"/>
@@ -4331,4 +4791,28 @@
     <ds:schemaRef ds:uri="http://schemas.microsoft.com/internal/obd"/>
   </ds:schemaRefs>
 </ds:datastoreItem>
+</file>
+
+<file path=customXml/itemProps2.xml><?xml version="1.0" encoding="utf-8"?>
+<ds:datastoreItem xmlns:ds="http://schemas.openxmlformats.org/officeDocument/2006/customXml" ds:itemID="{DB9E5F24-C060-4A91-B42C-FC723AA006E2}">
+  <ds:schemaRefs>
+    <ds:schemaRef ds:uri="http://purl.org/dc/dcmitype/"/>
+    <ds:schemaRef ds:uri="http://schemas.microsoft.com/office/infopath/2007/PartnerControls"/>
+    <ds:schemaRef ds:uri="ce3b055d-a906-4481-be46-b16359cf6028"/>
+    <ds:schemaRef ds:uri="http://purl.org/dc/elements/1.1/"/>
+    <ds:schemaRef ds:uri="http://schemas.microsoft.com/office/2006/metadata/properties"/>
+    <ds:schemaRef ds:uri="http://schemas.microsoft.com/office/2006/documentManagement/types"/>
+    <ds:schemaRef ds:uri="http://purl.org/dc/terms/"/>
+    <ds:schemaRef ds:uri="http://schemas.openxmlformats.org/package/2006/metadata/core-properties"/>
+    <ds:schemaRef ds:uri="http://www.w3.org/XML/1998/namespace"/>
+  </ds:schemaRefs>
+</ds:datastoreItem>
+</file>
+
+<file path=customXml/itemProps3.xml><?xml version="1.0" encoding="utf-8"?>
+<ds:datastoreItem xmlns:ds="http://schemas.openxmlformats.org/officeDocument/2006/customXml" ds:itemID="{625E3AA5-6916-4833-A1A1-D3B6754153FF}">
+  <ds:schemaRefs>
+    <ds:schemaRef ds:uri="http://schemas.microsoft.com/sharepoint/v3/contenttype/forms"/>
+  </ds:schemaRefs>
+</ds:datastoreItem>
 </file>
</xml_diff>